<commit_message>
Cambios enumeración y Clase asignación invetario
Se agrega descripción de algunos cambios generados al diagrama de clases
</commit_message>
<xml_diff>
--- a/PLANTEAMIENTO DEL PROYECTO.docx
+++ b/PLANTEAMIENTO DEL PROYECTO.docx
@@ -2,7 +2,6 @@
 <file path=word/document.xml><?xml version="1.0" encoding="utf-8"?>
 <w:document xmlns:wpc="http://schemas.microsoft.com/office/word/2010/wordprocessingCanvas" xmlns:mc="http://schemas.openxmlformats.org/markup-compatibility/2006" xmlns:o="urn:schemas-microsoft-com:office:office" xmlns:r="http://schemas.openxmlformats.org/officeDocument/2006/relationships" xmlns:m="http://schemas.openxmlformats.org/officeDocument/2006/math" xmlns:v="urn:schemas-microsoft-com:vml" xmlns:wp14="http://schemas.microsoft.com/office/word/2010/wordprocessingDrawing" xmlns:wp="http://schemas.openxmlformats.org/drawingml/2006/wordprocessingDrawing" xmlns:w10="urn:schemas-microsoft-com:office:word" xmlns:w="http://schemas.openxmlformats.org/wordprocessingml/2006/main" xmlns:w14="http://schemas.microsoft.com/office/word/2010/wordml" xmlns:w15="http://schemas.microsoft.com/office/word/2012/wordml" xmlns:wpg="http://schemas.microsoft.com/office/word/2010/wordprocessingGroup" xmlns:wpi="http://schemas.microsoft.com/office/word/2010/wordprocessingInk" xmlns:wne="http://schemas.microsoft.com/office/word/2006/wordml" xmlns:wps="http://schemas.microsoft.com/office/word/2010/wordprocessingShape" mc:Ignorable="w14 w15 wp14">
   <w:body>
-    <w:bookmarkStart w:id="0" w:name="_GoBack" w:displacedByCustomXml="next"/>
     <w:sdt>
       <w:sdtPr>
         <w:id w:val="-1233079796"/>
@@ -20,7 +19,6 @@
       </w:sdtEndPr>
       <w:sdtContent>
         <w:p/>
-        <w:bookmarkEnd w:id="0"/>
         <w:p>
           <w:pPr>
             <w:rPr>
@@ -31,6 +29,7 @@
           <w:r>
             <w:rPr>
               <w:noProof/>
+              <w:lang w:eastAsia="es-CO"/>
             </w:rPr>
             <mc:AlternateContent>
               <mc:Choice Requires="wpg">
@@ -373,6 +372,7 @@
           <w:r>
             <w:rPr>
               <w:noProof/>
+              <w:lang w:eastAsia="es-CO"/>
             </w:rPr>
             <mc:AlternateContent>
               <mc:Choice Requires="wps">
@@ -447,6 +447,7 @@
                                     <w:dataBinding w:prefixMappings="xmlns:ns0='http://schemas.openxmlformats.org/officeDocument/2006/extended-properties' " w:xpath="/ns0:Properties[1]/ns0:Company[1]" w:storeItemID="{6668398D-A668-4E3E-A5EB-62B293D839F1}"/>
                                     <w:text/>
                                   </w:sdtPr>
+                                  <w:sdtEndPr/>
                                   <w:sdtContent>
                                     <w:r>
                                       <w:rPr>
@@ -491,6 +492,7 @@
                                     <w:dataBinding w:prefixMappings="xmlns:ns0='http://schemas.microsoft.com/office/2006/coverPageProps' " w:xpath="/ns0:CoverPageProperties[1]/ns0:CompanyAddress[1]" w:storeItemID="{55AF091B-3C7A-41E3-B477-F2FDAA23CFDA}"/>
                                     <w:text/>
                                   </w:sdtPr>
+                                  <w:sdtEndPr/>
                                   <w:sdtContent>
                                     <w:r>
                                       <w:rPr>
@@ -563,6 +565,7 @@
                               <w:dataBinding w:prefixMappings="xmlns:ns0='http://schemas.openxmlformats.org/officeDocument/2006/extended-properties' " w:xpath="/ns0:Properties[1]/ns0:Company[1]" w:storeItemID="{6668398D-A668-4E3E-A5EB-62B293D839F1}"/>
                               <w:text/>
                             </w:sdtPr>
+                            <w:sdtEndPr/>
                             <w:sdtContent>
                               <w:r>
                                 <w:rPr>
@@ -607,6 +610,7 @@
                               <w:dataBinding w:prefixMappings="xmlns:ns0='http://schemas.microsoft.com/office/2006/coverPageProps' " w:xpath="/ns0:CoverPageProperties[1]/ns0:CompanyAddress[1]" w:storeItemID="{55AF091B-3C7A-41E3-B477-F2FDAA23CFDA}"/>
                               <w:text/>
                             </w:sdtPr>
+                            <w:sdtEndPr/>
                             <w:sdtContent>
                               <w:r>
                                 <w:rPr>
@@ -638,6 +642,7 @@
           <w:r>
             <w:rPr>
               <w:noProof/>
+              <w:lang w:eastAsia="es-CO"/>
             </w:rPr>
             <mc:AlternateContent>
               <mc:Choice Requires="wps">
@@ -712,6 +717,7 @@
                                   <w:dataBinding w:prefixMappings="xmlns:ns0='http://purl.org/dc/elements/1.1/' xmlns:ns1='http://schemas.openxmlformats.org/package/2006/metadata/core-properties' " w:xpath="/ns1:coreProperties[1]/ns0:subject[1]" w:storeItemID="{6C3C8BC8-F283-45AE-878A-BAB7291924A1}"/>
                                   <w:text/>
                                 </w:sdtPr>
+                                <w:sdtEndPr/>
                                 <w:sdtContent>
                                   <w:p>
                                     <w:pPr>
@@ -750,6 +756,7 @@
                                   <w:dataBinding w:prefixMappings="xmlns:ns0='http://purl.org/dc/elements/1.1/' xmlns:ns1='http://schemas.openxmlformats.org/package/2006/metadata/core-properties' " w:xpath="/ns1:coreProperties[1]/ns0:creator[1]" w:storeItemID="{6C3C8BC8-F283-45AE-878A-BAB7291924A1}"/>
                                   <w:text/>
                                 </w:sdtPr>
+                                <w:sdtEndPr/>
                                 <w:sdtContent>
                                   <w:p>
                                     <w:pPr>
@@ -834,6 +841,7 @@
                             <w:dataBinding w:prefixMappings="xmlns:ns0='http://purl.org/dc/elements/1.1/' xmlns:ns1='http://schemas.openxmlformats.org/package/2006/metadata/core-properties' " w:xpath="/ns1:coreProperties[1]/ns0:subject[1]" w:storeItemID="{6C3C8BC8-F283-45AE-878A-BAB7291924A1}"/>
                             <w:text/>
                           </w:sdtPr>
+                          <w:sdtEndPr/>
                           <w:sdtContent>
                             <w:p>
                               <w:pPr>
@@ -872,6 +880,7 @@
                             <w:dataBinding w:prefixMappings="xmlns:ns0='http://purl.org/dc/elements/1.1/' xmlns:ns1='http://schemas.openxmlformats.org/package/2006/metadata/core-properties' " w:xpath="/ns1:coreProperties[1]/ns0:creator[1]" w:storeItemID="{6C3C8BC8-F283-45AE-878A-BAB7291924A1}"/>
                             <w:text/>
                           </w:sdtPr>
+                          <w:sdtEndPr/>
                           <w:sdtContent>
                             <w:p>
                               <w:pPr>
@@ -928,6 +937,7 @@
           <w:r>
             <w:rPr>
               <w:noProof/>
+              <w:lang w:eastAsia="es-CO"/>
             </w:rPr>
             <mc:AlternateContent>
               <mc:Choice Requires="wps">
@@ -1010,6 +1020,7 @@
                                     <w:calendar w:val="gregorian"/>
                                   </w:date>
                                 </w:sdtPr>
+                                <w:sdtEndPr/>
                                 <w:sdtContent>
                                   <w:p>
                                     <w:pPr>
@@ -1077,6 +1088,7 @@
                               <w:calendar w:val="gregorian"/>
                             </w:date>
                           </w:sdtPr>
+                          <w:sdtEndPr/>
                           <w:sdtContent>
                             <w:p>
                               <w:pPr>
@@ -1188,6 +1200,7 @@
           <w:showingPlcHdr/>
           <w15:appearance w15:val="hidden"/>
         </w:sdtPr>
+        <w:sdtEndPr/>
         <w:sdtContent>
           <w:r>
             <w:rPr>
@@ -1657,13 +1670,11 @@
           <w:rFonts w:cstheme="minorHAnsi"/>
           <w:b/>
           <w:bCs/>
-          <w:lang w:val="es-MX"/>
-        </w:rPr>
-      </w:pPr>
-    </w:p>
-    <w:p>
-      <w:pPr>
-        <w:jc w:val="both"/>
+          <w:sz w:val="28"/>
+          <w:lang w:val="es-MX"/>
+        </w:rPr>
+      </w:pPr>
+      <w:r>
         <w:rPr>
           <w:rFonts w:cstheme="minorHAnsi"/>
           <w:b/>
@@ -1671,15 +1682,7 @@
           <w:sz w:val="28"/>
           <w:lang w:val="es-MX"/>
         </w:rPr>
-      </w:pPr>
-      <w:r>
-        <w:rPr>
-          <w:rFonts w:cstheme="minorHAnsi"/>
-          <w:b/>
-          <w:bCs/>
-          <w:sz w:val="28"/>
-          <w:lang w:val="es-MX"/>
-        </w:rPr>
+        <w:lastRenderedPageBreak/>
         <w:t xml:space="preserve">Clase </w:t>
       </w:r>
       <w:r>
@@ -1937,58 +1940,20 @@
     <w:p>
       <w:pPr>
         <w:jc w:val="both"/>
+        <w:rPr>
+          <w:rFonts w:cstheme="minorHAnsi"/>
+          <w:lang w:val="es-MX"/>
+        </w:rPr>
       </w:pPr>
       <w:r>
         <w:t>Registro y gestión del inventario de equipos, incluyendo aquellos vinculados a contratos específicos, así como los disponibles, en mantenimiento o dados de baja.</w:t>
       </w:r>
-    </w:p>
-    <w:p>
-      <w:pPr>
-        <w:jc w:val="both"/>
-        <w:rPr>
-          <w:rFonts w:cstheme="minorHAnsi"/>
-          <w:lang w:val="es-MX"/>
-        </w:rPr>
-      </w:pPr>
-      <w:r>
-        <w:rPr>
-          <w:rFonts w:cstheme="minorHAnsi"/>
-          <w:lang w:val="es-MX"/>
-        </w:rPr>
-        <w:t xml:space="preserve">Esta clase </w:t>
-      </w:r>
-      <w:r>
-        <w:rPr>
-          <w:rFonts w:cstheme="minorHAnsi"/>
-          <w:lang w:val="es-MX"/>
-        </w:rPr>
-        <w:t>mantiene</w:t>
-      </w:r>
-      <w:r>
-        <w:rPr>
-          <w:rFonts w:cstheme="minorHAnsi"/>
-          <w:lang w:val="es-MX"/>
-        </w:rPr>
-        <w:t xml:space="preserve"> una relación </w:t>
-      </w:r>
-      <w:r>
-        <w:rPr>
-          <w:rFonts w:cstheme="minorHAnsi"/>
-          <w:lang w:val="es-MX"/>
-        </w:rPr>
-        <w:t>fuerte con la clase Contrato</w:t>
-      </w:r>
-      <w:r>
-        <w:t>, ya que representa los elementos negociados en el acuerdo y requiere</w:t>
-      </w:r>
-      <w:r>
-        <w:t>n</w:t>
-      </w:r>
-      <w:r>
-        <w:t xml:space="preserve"> un seguimiento detallado para garantizar su trazabilidad</w:t>
-      </w:r>
-      <w:r>
-        <w:t>.</w:t>
+      <w:r>
+        <w:rPr>
+          <w:rFonts w:cstheme="minorHAnsi"/>
+          <w:lang w:val="es-MX"/>
+        </w:rPr>
+        <w:t xml:space="preserve"> Su función principal es almacenar información detallada sobre cada equipo, su estado y disponibilidad para ser asignado a un contrato.</w:t>
       </w:r>
       <w:r>
         <w:rPr>
@@ -2095,7 +2060,145 @@
           <w:rFonts w:cstheme="minorHAnsi"/>
           <w:lang w:val="es-MX"/>
         </w:rPr>
-        <w:t>Asignar equipo a un contrato</w:t>
+        <w:t>Consultar inventario</w:t>
+      </w:r>
+    </w:p>
+    <w:p>
+      <w:pPr>
+        <w:jc w:val="both"/>
+        <w:rPr>
+          <w:rFonts w:cstheme="minorHAnsi"/>
+          <w:lang w:val="es-MX"/>
+        </w:rPr>
+      </w:pPr>
+    </w:p>
+    <w:p>
+      <w:pPr>
+        <w:jc w:val="both"/>
+        <w:rPr>
+          <w:rFonts w:cstheme="minorHAnsi"/>
+          <w:b/>
+          <w:bCs/>
+          <w:sz w:val="28"/>
+          <w:lang w:val="es-MX"/>
+        </w:rPr>
+      </w:pPr>
+      <w:r>
+        <w:rPr>
+          <w:rFonts w:cstheme="minorHAnsi"/>
+          <w:b/>
+          <w:bCs/>
+          <w:sz w:val="28"/>
+          <w:lang w:val="es-MX"/>
+        </w:rPr>
+        <w:t>Clase</w:t>
+      </w:r>
+      <w:r>
+        <w:rPr>
+          <w:rFonts w:cstheme="minorHAnsi"/>
+          <w:b/>
+          <w:bCs/>
+          <w:sz w:val="28"/>
+          <w:lang w:val="es-MX"/>
+        </w:rPr>
+        <w:t xml:space="preserve"> Asignación Equipo</w:t>
+      </w:r>
+    </w:p>
+    <w:p>
+      <w:pPr>
+        <w:jc w:val="both"/>
+        <w:rPr>
+          <w:rFonts w:cstheme="minorHAnsi"/>
+          <w:lang w:val="es-MX"/>
+        </w:rPr>
+      </w:pPr>
+      <w:r>
+        <w:rPr>
+          <w:lang w:val="es-MX"/>
+        </w:rPr>
+        <w:t>G</w:t>
+      </w:r>
+      <w:proofErr w:type="spellStart"/>
+      <w:r>
+        <w:t>estiona</w:t>
+      </w:r>
+      <w:proofErr w:type="spellEnd"/>
+      <w:r>
+        <w:t xml:space="preserve"> la relación entre los </w:t>
+      </w:r>
+      <w:r>
+        <w:rPr>
+          <w:rStyle w:val="Textoennegrita"/>
+          <w:b w:val="0"/>
+        </w:rPr>
+        <w:t>contratos</w:t>
+      </w:r>
+      <w:r>
+        <w:t xml:space="preserve"> y los </w:t>
+      </w:r>
+      <w:r>
+        <w:rPr>
+          <w:rStyle w:val="Textoennegrita"/>
+          <w:b w:val="0"/>
+        </w:rPr>
+        <w:t>equipos del inventario</w:t>
+      </w:r>
+      <w:r>
+        <w:t>. Su propósito es registrar qué equipos son asignados a un contrato, cuándo se asignaron y cuándo deben ser devueltos.</w:t>
+      </w:r>
+      <w:r>
+        <w:rPr>
+          <w:rFonts w:cstheme="minorHAnsi"/>
+          <w:lang w:val="es-MX"/>
+        </w:rPr>
+        <w:t xml:space="preserve">Esta clase </w:t>
+      </w:r>
+      <w:r>
+        <w:rPr>
+          <w:rFonts w:cstheme="minorHAnsi"/>
+          <w:lang w:val="es-MX"/>
+        </w:rPr>
+        <w:t>mantiene</w:t>
+      </w:r>
+      <w:r>
+        <w:rPr>
+          <w:rFonts w:cstheme="minorHAnsi"/>
+          <w:lang w:val="es-MX"/>
+        </w:rPr>
+        <w:t xml:space="preserve"> una relación </w:t>
+      </w:r>
+      <w:r>
+        <w:rPr>
+          <w:rFonts w:cstheme="minorHAnsi"/>
+          <w:lang w:val="es-MX"/>
+        </w:rPr>
+        <w:t>fuerte con la clase Contrato</w:t>
+      </w:r>
+      <w:r>
+        <w:t>, ya que representa los elementos negociados en el acuerdo y requieren un seguimiento detallado para garantizar su trazabilidad.</w:t>
+      </w:r>
+      <w:r>
+        <w:rPr>
+          <w:rFonts w:cstheme="minorHAnsi"/>
+          <w:lang w:val="es-MX"/>
+        </w:rPr>
+        <w:t xml:space="preserve"> </w:t>
+      </w:r>
+    </w:p>
+    <w:p>
+      <w:pPr>
+        <w:jc w:val="both"/>
+        <w:rPr>
+          <w:rFonts w:cstheme="minorHAnsi"/>
+          <w:lang w:val="es-MX"/>
+        </w:rPr>
+      </w:pPr>
+      <w:r>
+        <w:rPr>
+          <w:rFonts w:cstheme="minorHAnsi"/>
+          <w:lang w:val="es-MX"/>
+        </w:rPr>
+        <w:t xml:space="preserve">Operaciones: </w:t>
       </w:r>
     </w:p>
     <w:p>
@@ -2116,85 +2219,7 @@
           <w:rFonts w:cstheme="minorHAnsi"/>
           <w:lang w:val="es-MX"/>
         </w:rPr>
-        <w:t>Consultar inventario</w:t>
-      </w:r>
-    </w:p>
-    <w:p>
-      <w:pPr>
-        <w:jc w:val="both"/>
-        <w:rPr>
-          <w:rFonts w:cstheme="minorHAnsi"/>
-          <w:lang w:val="es-MX"/>
-        </w:rPr>
-      </w:pPr>
-    </w:p>
-    <w:p>
-      <w:pPr>
-        <w:jc w:val="both"/>
-        <w:rPr>
-          <w:rFonts w:cstheme="minorHAnsi"/>
-          <w:b/>
-          <w:sz w:val="28"/>
-          <w:lang w:val="es-MX"/>
-        </w:rPr>
-      </w:pPr>
-      <w:r>
-        <w:rPr>
-          <w:rFonts w:cstheme="minorHAnsi"/>
-          <w:b/>
-          <w:sz w:val="28"/>
-          <w:lang w:val="es-MX"/>
-        </w:rPr>
-        <w:t xml:space="preserve">Clase </w:t>
-      </w:r>
-      <w:r>
-        <w:rPr>
-          <w:rFonts w:cstheme="minorHAnsi"/>
-          <w:b/>
-          <w:sz w:val="28"/>
-          <w:lang w:val="es-MX"/>
-        </w:rPr>
-        <w:t>servicio</w:t>
-      </w:r>
-    </w:p>
-    <w:p>
-      <w:pPr>
-        <w:jc w:val="both"/>
-      </w:pPr>
-      <w:r>
-        <w:t>Registro de los servicios ofrecidos por la empresa contratista, los cuales pueden incorporarse en la negociación del contrato, como mantenimiento, soporte técnico de hardware y gestión de garantías, entre otros.</w:t>
-      </w:r>
-    </w:p>
-    <w:p>
-      <w:pPr>
-        <w:jc w:val="both"/>
-        <w:rPr>
-          <w:rFonts w:cstheme="minorHAnsi"/>
-          <w:lang w:val="es-MX"/>
-        </w:rPr>
-      </w:pPr>
-      <w:r>
-        <w:rPr>
-          <w:rFonts w:cstheme="minorHAnsi"/>
-          <w:lang w:val="es-MX"/>
-        </w:rPr>
-        <w:t>A un contrato se le pueden asociar varios servicios.</w:t>
-      </w:r>
-    </w:p>
-    <w:p>
-      <w:pPr>
-        <w:jc w:val="both"/>
-        <w:rPr>
-          <w:rFonts w:cstheme="minorHAnsi"/>
-          <w:lang w:val="es-MX"/>
-        </w:rPr>
-      </w:pPr>
-      <w:r>
-        <w:rPr>
-          <w:rFonts w:cstheme="minorHAnsi"/>
-          <w:lang w:val="es-MX"/>
-        </w:rPr>
-        <w:t xml:space="preserve">Operaciones: </w:t>
+        <w:t>Asignación de inventario al contrato</w:t>
       </w:r>
     </w:p>
     <w:p>
@@ -2215,14 +2240,7 @@
           <w:rFonts w:cstheme="minorHAnsi"/>
           <w:lang w:val="es-MX"/>
         </w:rPr>
-        <w:t xml:space="preserve">Registrar nuevos </w:t>
-      </w:r>
-      <w:r>
-        <w:rPr>
-          <w:rFonts w:cstheme="minorHAnsi"/>
-          <w:lang w:val="es-MX"/>
-        </w:rPr>
-        <w:t>servicios</w:t>
+        <w:t>Registro de fecha de asignación del equipo</w:t>
       </w:r>
     </w:p>
     <w:p>
@@ -2243,7 +2261,7 @@
           <w:rFonts w:cstheme="minorHAnsi"/>
           <w:lang w:val="es-MX"/>
         </w:rPr>
-        <w:t>Consultar servicios vigentes</w:t>
+        <w:t>Registro de fecha de devolución del equipo</w:t>
       </w:r>
     </w:p>
     <w:p>
@@ -2264,24 +2282,8 @@
           <w:rFonts w:cstheme="minorHAnsi"/>
           <w:lang w:val="es-MX"/>
         </w:rPr>
-        <w:t xml:space="preserve">Asignar </w:t>
-      </w:r>
-      <w:r>
-        <w:rPr>
-          <w:rFonts w:cstheme="minorHAnsi"/>
-          <w:lang w:val="es-MX"/>
-        </w:rPr>
-        <w:t>servicio a un contrato</w:t>
-      </w:r>
-    </w:p>
-    <w:p>
-      <w:pPr>
-        <w:jc w:val="both"/>
-        <w:rPr>
-          <w:rFonts w:cstheme="minorHAnsi"/>
-          <w:lang w:val="es-MX"/>
-        </w:rPr>
-      </w:pPr>
+        <w:t>Consultar trazabilidad de asignación y devolución de los equipos</w:t>
+      </w:r>
     </w:p>
     <w:p>
       <w:pPr>
@@ -2293,60 +2295,59 @@
           <w:lang w:val="es-MX"/>
         </w:rPr>
       </w:pPr>
-      <w:r>
+    </w:p>
+    <w:p>
+      <w:pPr>
+        <w:jc w:val="both"/>
         <w:rPr>
           <w:rFonts w:cstheme="minorHAnsi"/>
           <w:b/>
           <w:sz w:val="28"/>
           <w:lang w:val="es-MX"/>
         </w:rPr>
+      </w:pPr>
+      <w:r>
+        <w:rPr>
+          <w:rFonts w:cstheme="minorHAnsi"/>
+          <w:b/>
+          <w:sz w:val="28"/>
+          <w:lang w:val="es-MX"/>
+        </w:rPr>
+        <w:t xml:space="preserve">Clase </w:t>
+      </w:r>
+      <w:r>
+        <w:rPr>
+          <w:rFonts w:cstheme="minorHAnsi"/>
+          <w:b/>
+          <w:sz w:val="28"/>
+          <w:lang w:val="es-MX"/>
+        </w:rPr>
+        <w:t>servicio</w:t>
+      </w:r>
+    </w:p>
+    <w:p>
+      <w:pPr>
+        <w:jc w:val="both"/>
+      </w:pPr>
+      <w:r>
         <w:lastRenderedPageBreak/>
-        <w:t>Clase Pago</w:t>
-      </w:r>
-    </w:p>
-    <w:p>
-      <w:pPr>
-        <w:jc w:val="both"/>
-      </w:pPr>
-      <w:r>
-        <w:rPr>
-          <w:lang w:val="es-MX"/>
-        </w:rPr>
-        <w:t>Registro</w:t>
-      </w:r>
-      <w:r>
-        <w:t xml:space="preserve"> y control de los pagos que el cliente debe realizar de acuerdo con los términos establecidos en la negociación del contrato. Esta clase gestiona información clave, como montos, fechas de vencimiento, estado de los pagos (pendiente, pagado, vencido)</w:t>
-      </w:r>
-      <w:r>
-        <w:t xml:space="preserve">. </w:t>
-      </w:r>
-      <w:r>
-        <w:t>Además, permite llevar un historial det</w:t>
-      </w:r>
-      <w:r>
-        <w:t xml:space="preserve">allado de los pagos efectuados y </w:t>
-      </w:r>
-      <w:r>
-        <w:t>generar alertas</w:t>
-      </w:r>
-      <w:r>
-        <w:t xml:space="preserve"> tempranas para evitar retrasos. </w:t>
-      </w:r>
-    </w:p>
-    <w:p>
-      <w:pPr>
-        <w:jc w:val="both"/>
-        <w:rPr>
-          <w:rFonts w:cstheme="minorHAnsi"/>
-          <w:lang w:val="es-MX"/>
-        </w:rPr>
-      </w:pPr>
-      <w:r>
-        <w:rPr>
-          <w:rFonts w:cstheme="minorHAnsi"/>
-          <w:lang w:val="es-MX"/>
-        </w:rPr>
-        <w:t>Sobre un contrato se pueden ejecutar varios pagos.</w:t>
+        <w:t>Registro de los servicios ofrecidos por la empresa contratista, los cuales pueden incorporarse en la negociación del contrato, como mantenimiento, soporte técnico de hardware y gestión de garantías, entre otros.</w:t>
+      </w:r>
+    </w:p>
+    <w:p>
+      <w:pPr>
+        <w:jc w:val="both"/>
+        <w:rPr>
+          <w:rFonts w:cstheme="minorHAnsi"/>
+          <w:lang w:val="es-MX"/>
+        </w:rPr>
+      </w:pPr>
+      <w:r>
+        <w:rPr>
+          <w:rFonts w:cstheme="minorHAnsi"/>
+          <w:lang w:val="es-MX"/>
+        </w:rPr>
+        <w:t>A un contrato se le pueden asociar varios servicios.</w:t>
       </w:r>
     </w:p>
     <w:p>
@@ -2383,7 +2384,14 @@
           <w:rFonts w:cstheme="minorHAnsi"/>
           <w:lang w:val="es-MX"/>
         </w:rPr>
-        <w:t>Registrar plan de pagos</w:t>
+        <w:t xml:space="preserve">Registrar nuevos </w:t>
+      </w:r>
+      <w:r>
+        <w:rPr>
+          <w:rFonts w:cstheme="minorHAnsi"/>
+          <w:lang w:val="es-MX"/>
+        </w:rPr>
+        <w:t>servicios</w:t>
       </w:r>
     </w:p>
     <w:p>
@@ -2404,7 +2412,7 @@
           <w:rFonts w:cstheme="minorHAnsi"/>
           <w:lang w:val="es-MX"/>
         </w:rPr>
-        <w:t>Ingresar pago realizado</w:t>
+        <w:t>Consultar servicios vigentes</w:t>
       </w:r>
     </w:p>
     <w:p>
@@ -2425,7 +2433,82 @@
           <w:rFonts w:cstheme="minorHAnsi"/>
           <w:lang w:val="es-MX"/>
         </w:rPr>
-        <w:t>Consultas pagos</w:t>
+        <w:t>Asignar servicio a un contrato</w:t>
+      </w:r>
+    </w:p>
+    <w:p>
+      <w:pPr>
+        <w:jc w:val="both"/>
+        <w:rPr>
+          <w:rFonts w:cstheme="minorHAnsi"/>
+          <w:lang w:val="es-MX"/>
+        </w:rPr>
+      </w:pPr>
+    </w:p>
+    <w:p>
+      <w:pPr>
+        <w:jc w:val="both"/>
+        <w:rPr>
+          <w:rFonts w:cstheme="minorHAnsi"/>
+          <w:b/>
+          <w:sz w:val="28"/>
+          <w:lang w:val="es-MX"/>
+        </w:rPr>
+      </w:pPr>
+      <w:r>
+        <w:rPr>
+          <w:rFonts w:cstheme="minorHAnsi"/>
+          <w:b/>
+          <w:sz w:val="28"/>
+          <w:lang w:val="es-MX"/>
+        </w:rPr>
+        <w:t>Clase Pago</w:t>
+      </w:r>
+    </w:p>
+    <w:p>
+      <w:pPr>
+        <w:jc w:val="both"/>
+      </w:pPr>
+      <w:r>
+        <w:rPr>
+          <w:lang w:val="es-MX"/>
+        </w:rPr>
+        <w:t>Registro</w:t>
+      </w:r>
+      <w:r>
+        <w:t xml:space="preserve"> y control de los pagos que el cliente debe realizar de acuerdo con los términos establecidos en la negociación del contrato. Esta clase gestiona información clave, como montos, fechas de vencimiento, estado de los pagos (pendiente, pagado, vencido). Además, permite llevar un historial detallado de los pagos efectuados y generar alertas tempranas para evitar retrasos. </w:t>
+      </w:r>
+    </w:p>
+    <w:p>
+      <w:pPr>
+        <w:jc w:val="both"/>
+        <w:rPr>
+          <w:rFonts w:cstheme="minorHAnsi"/>
+          <w:lang w:val="es-MX"/>
+        </w:rPr>
+      </w:pPr>
+      <w:r>
+        <w:rPr>
+          <w:rFonts w:cstheme="minorHAnsi"/>
+          <w:lang w:val="es-MX"/>
+        </w:rPr>
+        <w:t>Sobre un contrato se pueden ejecutar varios pagos.</w:t>
+      </w:r>
+    </w:p>
+    <w:p>
+      <w:pPr>
+        <w:jc w:val="both"/>
+        <w:rPr>
+          <w:rFonts w:cstheme="minorHAnsi"/>
+          <w:lang w:val="es-MX"/>
+        </w:rPr>
+      </w:pPr>
+      <w:r>
+        <w:rPr>
+          <w:rFonts w:cstheme="minorHAnsi"/>
+          <w:lang w:val="es-MX"/>
+        </w:rPr>
+        <w:t xml:space="preserve">Operaciones: </w:t>
       </w:r>
     </w:p>
     <w:p>
@@ -2446,7 +2529,7 @@
           <w:rFonts w:cstheme="minorHAnsi"/>
           <w:lang w:val="es-MX"/>
         </w:rPr>
-        <w:t>Asignar pago a un contrato</w:t>
+        <w:t>Registrar plan de pagos</w:t>
       </w:r>
     </w:p>
     <w:p>
@@ -2467,6 +2550,69 @@
           <w:rFonts w:cstheme="minorHAnsi"/>
           <w:lang w:val="es-MX"/>
         </w:rPr>
+        <w:t>Ingresar pago realizado</w:t>
+      </w:r>
+    </w:p>
+    <w:p>
+      <w:pPr>
+        <w:pStyle w:val="Prrafodelista"/>
+        <w:numPr>
+          <w:ilvl w:val="0"/>
+          <w:numId w:val="2"/>
+        </w:numPr>
+        <w:jc w:val="both"/>
+        <w:rPr>
+          <w:rFonts w:cstheme="minorHAnsi"/>
+          <w:lang w:val="es-MX"/>
+        </w:rPr>
+      </w:pPr>
+      <w:r>
+        <w:rPr>
+          <w:rFonts w:cstheme="minorHAnsi"/>
+          <w:lang w:val="es-MX"/>
+        </w:rPr>
+        <w:t>Consultas pagos</w:t>
+      </w:r>
+    </w:p>
+    <w:p>
+      <w:pPr>
+        <w:pStyle w:val="Prrafodelista"/>
+        <w:numPr>
+          <w:ilvl w:val="0"/>
+          <w:numId w:val="2"/>
+        </w:numPr>
+        <w:jc w:val="both"/>
+        <w:rPr>
+          <w:rFonts w:cstheme="minorHAnsi"/>
+          <w:lang w:val="es-MX"/>
+        </w:rPr>
+      </w:pPr>
+      <w:r>
+        <w:rPr>
+          <w:rFonts w:cstheme="minorHAnsi"/>
+          <w:lang w:val="es-MX"/>
+        </w:rPr>
+        <w:t>Asignar pago a un contrato</w:t>
+      </w:r>
+    </w:p>
+    <w:p>
+      <w:pPr>
+        <w:pStyle w:val="Prrafodelista"/>
+        <w:numPr>
+          <w:ilvl w:val="0"/>
+          <w:numId w:val="2"/>
+        </w:numPr>
+        <w:jc w:val="both"/>
+        <w:rPr>
+          <w:rFonts w:cstheme="minorHAnsi"/>
+          <w:lang w:val="es-MX"/>
+        </w:rPr>
+      </w:pPr>
+      <w:r>
+        <w:rPr>
+          <w:rFonts w:cstheme="minorHAnsi"/>
+          <w:lang w:val="es-MX"/>
+        </w:rPr>
         <w:t>Cambiar estados del pago</w:t>
       </w:r>
     </w:p>
@@ -2478,6 +2624,363 @@
           <w:lang w:val="es-MX"/>
         </w:rPr>
       </w:pPr>
+    </w:p>
+    <w:p>
+      <w:pPr>
+        <w:jc w:val="both"/>
+        <w:rPr>
+          <w:rFonts w:cstheme="minorHAnsi"/>
+          <w:b/>
+          <w:sz w:val="28"/>
+          <w:lang w:val="es-MX"/>
+        </w:rPr>
+      </w:pPr>
+      <w:r>
+        <w:rPr>
+          <w:rFonts w:cstheme="minorHAnsi"/>
+          <w:b/>
+          <w:sz w:val="28"/>
+          <w:lang w:val="es-MX"/>
+        </w:rPr>
+        <w:t>Enumeraciones</w:t>
+      </w:r>
+    </w:p>
+    <w:p>
+      <w:pPr>
+        <w:jc w:val="both"/>
+        <w:rPr>
+          <w:rFonts w:cstheme="minorHAnsi"/>
+          <w:lang w:val="es-MX"/>
+        </w:rPr>
+      </w:pPr>
+      <w:r>
+        <w:rPr>
+          <w:rFonts w:cstheme="minorHAnsi"/>
+          <w:lang w:val="es-MX"/>
+        </w:rPr>
+        <w:t>R</w:t>
+      </w:r>
+      <w:r>
+        <w:rPr>
+          <w:rFonts w:cstheme="minorHAnsi"/>
+          <w:lang w:val="es-MX"/>
+        </w:rPr>
+        <w:t>epresentan valores predefinidos para ciertos atributos:</w:t>
+      </w:r>
+    </w:p>
+    <w:p>
+      <w:pPr>
+        <w:pStyle w:val="Prrafodelista"/>
+        <w:numPr>
+          <w:ilvl w:val="0"/>
+          <w:numId w:val="5"/>
+        </w:numPr>
+        <w:jc w:val="both"/>
+        <w:rPr>
+          <w:rFonts w:cstheme="minorHAnsi"/>
+          <w:lang w:val="es-MX"/>
+        </w:rPr>
+      </w:pPr>
+      <w:proofErr w:type="spellStart"/>
+      <w:r>
+        <w:rPr>
+          <w:rFonts w:cstheme="minorHAnsi"/>
+          <w:lang w:val="es-MX"/>
+        </w:rPr>
+        <w:t>TipoUsuario</w:t>
+      </w:r>
+      <w:proofErr w:type="spellEnd"/>
+      <w:r>
+        <w:rPr>
+          <w:rFonts w:cstheme="minorHAnsi"/>
+          <w:lang w:val="es-MX"/>
+        </w:rPr>
+        <w:t xml:space="preserve">: Administrador, Cliente, </w:t>
+      </w:r>
+      <w:proofErr w:type="spellStart"/>
+      <w:r>
+        <w:rPr>
+          <w:rFonts w:cstheme="minorHAnsi"/>
+          <w:lang w:val="es-MX"/>
+        </w:rPr>
+        <w:t>Técnico.</w:t>
+      </w:r>
+      <w:proofErr w:type="spellEnd"/>
+    </w:p>
+    <w:p>
+      <w:pPr>
+        <w:pStyle w:val="Prrafodelista"/>
+        <w:numPr>
+          <w:ilvl w:val="0"/>
+          <w:numId w:val="5"/>
+        </w:numPr>
+        <w:jc w:val="both"/>
+        <w:rPr>
+          <w:rFonts w:cstheme="minorHAnsi"/>
+          <w:lang w:val="es-MX"/>
+        </w:rPr>
+      </w:pPr>
+      <w:proofErr w:type="spellStart"/>
+      <w:r>
+        <w:rPr>
+          <w:rFonts w:cstheme="minorHAnsi"/>
+          <w:lang w:val="es-MX"/>
+        </w:rPr>
+        <w:t>EstadoUsuario</w:t>
+      </w:r>
+      <w:proofErr w:type="spellEnd"/>
+      <w:r>
+        <w:rPr>
+          <w:rFonts w:cstheme="minorHAnsi"/>
+          <w:lang w:val="es-MX"/>
+        </w:rPr>
+        <w:t xml:space="preserve">: Activo, Inactivo, </w:t>
+      </w:r>
+      <w:proofErr w:type="spellStart"/>
+      <w:r>
+        <w:rPr>
+          <w:rFonts w:cstheme="minorHAnsi"/>
+          <w:lang w:val="es-MX"/>
+        </w:rPr>
+        <w:t>Suspendido.</w:t>
+      </w:r>
+      <w:proofErr w:type="spellEnd"/>
+    </w:p>
+    <w:p>
+      <w:pPr>
+        <w:pStyle w:val="Prrafodelista"/>
+        <w:numPr>
+          <w:ilvl w:val="0"/>
+          <w:numId w:val="5"/>
+        </w:numPr>
+        <w:jc w:val="both"/>
+        <w:rPr>
+          <w:rFonts w:cstheme="minorHAnsi"/>
+          <w:lang w:val="es-MX"/>
+        </w:rPr>
+      </w:pPr>
+      <w:proofErr w:type="spellStart"/>
+      <w:r>
+        <w:rPr>
+          <w:rFonts w:cstheme="minorHAnsi"/>
+          <w:lang w:val="es-MX"/>
+        </w:rPr>
+        <w:t>EstadoContrato</w:t>
+      </w:r>
+      <w:proofErr w:type="spellEnd"/>
+      <w:r>
+        <w:rPr>
+          <w:rFonts w:cstheme="minorHAnsi"/>
+          <w:lang w:val="es-MX"/>
+        </w:rPr>
+        <w:t xml:space="preserve">: Activo, Terminado, </w:t>
+      </w:r>
+      <w:proofErr w:type="spellStart"/>
+      <w:r>
+        <w:rPr>
+          <w:rFonts w:cstheme="minorHAnsi"/>
+          <w:lang w:val="es-MX"/>
+        </w:rPr>
+        <w:t>Suspendido.</w:t>
+      </w:r>
+      <w:proofErr w:type="spellEnd"/>
+    </w:p>
+    <w:p>
+      <w:pPr>
+        <w:pStyle w:val="Prrafodelista"/>
+        <w:numPr>
+          <w:ilvl w:val="0"/>
+          <w:numId w:val="5"/>
+        </w:numPr>
+        <w:jc w:val="both"/>
+        <w:rPr>
+          <w:rFonts w:cstheme="minorHAnsi"/>
+          <w:lang w:val="es-MX"/>
+        </w:rPr>
+      </w:pPr>
+      <w:proofErr w:type="spellStart"/>
+      <w:r>
+        <w:rPr>
+          <w:rFonts w:cstheme="minorHAnsi"/>
+          <w:lang w:val="es-MX"/>
+        </w:rPr>
+        <w:t>EstadoPago</w:t>
+      </w:r>
+      <w:proofErr w:type="spellEnd"/>
+      <w:r>
+        <w:rPr>
+          <w:rFonts w:cstheme="minorHAnsi"/>
+          <w:lang w:val="es-MX"/>
+        </w:rPr>
+        <w:t xml:space="preserve">: Pendiente, Pagado, </w:t>
+      </w:r>
+      <w:proofErr w:type="spellStart"/>
+      <w:r>
+        <w:rPr>
+          <w:rFonts w:cstheme="minorHAnsi"/>
+          <w:lang w:val="es-MX"/>
+        </w:rPr>
+        <w:t>Vencido.</w:t>
+      </w:r>
+      <w:proofErr w:type="spellEnd"/>
+    </w:p>
+    <w:p>
+      <w:pPr>
+        <w:pStyle w:val="Prrafodelista"/>
+        <w:numPr>
+          <w:ilvl w:val="0"/>
+          <w:numId w:val="5"/>
+        </w:numPr>
+        <w:jc w:val="both"/>
+        <w:rPr>
+          <w:rFonts w:cstheme="minorHAnsi"/>
+          <w:lang w:val="es-MX"/>
+        </w:rPr>
+      </w:pPr>
+      <w:proofErr w:type="spellStart"/>
+      <w:r>
+        <w:rPr>
+          <w:rFonts w:cstheme="minorHAnsi"/>
+          <w:lang w:val="es-MX"/>
+        </w:rPr>
+        <w:t>EstadoInventario</w:t>
+      </w:r>
+      <w:proofErr w:type="spellEnd"/>
+      <w:r>
+        <w:rPr>
+          <w:rFonts w:cstheme="minorHAnsi"/>
+          <w:lang w:val="es-MX"/>
+        </w:rPr>
+        <w:t xml:space="preserve">: Disponible, Asignado, En Mantenimiento, </w:t>
+      </w:r>
+      <w:proofErr w:type="spellStart"/>
+      <w:r>
+        <w:rPr>
+          <w:rFonts w:cstheme="minorHAnsi"/>
+          <w:lang w:val="es-MX"/>
+        </w:rPr>
+        <w:t>Devuelto.</w:t>
+      </w:r>
+      <w:proofErr w:type="spellEnd"/>
+    </w:p>
+    <w:p>
+      <w:pPr>
+        <w:pStyle w:val="Prrafodelista"/>
+        <w:numPr>
+          <w:ilvl w:val="0"/>
+          <w:numId w:val="5"/>
+        </w:numPr>
+        <w:jc w:val="both"/>
+        <w:rPr>
+          <w:rFonts w:cstheme="minorHAnsi"/>
+          <w:lang w:val="es-MX"/>
+        </w:rPr>
+      </w:pPr>
+      <w:proofErr w:type="spellStart"/>
+      <w:r>
+        <w:rPr>
+          <w:rFonts w:cstheme="minorHAnsi"/>
+          <w:lang w:val="es-MX"/>
+        </w:rPr>
+        <w:t>TipoContrato</w:t>
+      </w:r>
+      <w:proofErr w:type="spellEnd"/>
+      <w:r>
+        <w:rPr>
+          <w:rFonts w:cstheme="minorHAnsi"/>
+          <w:lang w:val="es-MX"/>
+        </w:rPr>
+        <w:t xml:space="preserve">: Mantenimiento, Soporte, </w:t>
+      </w:r>
+      <w:proofErr w:type="spellStart"/>
+      <w:r>
+        <w:rPr>
+          <w:rFonts w:cstheme="minorHAnsi"/>
+          <w:lang w:val="es-MX"/>
+        </w:rPr>
+        <w:t>Renovación.</w:t>
+      </w:r>
+      <w:proofErr w:type="spellEnd"/>
+    </w:p>
+    <w:p>
+      <w:pPr>
+        <w:pStyle w:val="Prrafodelista"/>
+        <w:numPr>
+          <w:ilvl w:val="0"/>
+          <w:numId w:val="5"/>
+        </w:numPr>
+        <w:jc w:val="both"/>
+        <w:rPr>
+          <w:rFonts w:cstheme="minorHAnsi"/>
+          <w:lang w:val="es-MX"/>
+        </w:rPr>
+      </w:pPr>
+      <w:proofErr w:type="spellStart"/>
+      <w:r>
+        <w:rPr>
+          <w:rFonts w:cstheme="minorHAnsi"/>
+          <w:lang w:val="es-MX"/>
+        </w:rPr>
+        <w:t>MétodoPago</w:t>
+      </w:r>
+      <w:proofErr w:type="spellEnd"/>
+      <w:r>
+        <w:rPr>
+          <w:rFonts w:cstheme="minorHAnsi"/>
+          <w:lang w:val="es-MX"/>
+        </w:rPr>
+        <w:t xml:space="preserve">: Transferencia, Tarjeta, </w:t>
+      </w:r>
+      <w:proofErr w:type="spellStart"/>
+      <w:r>
+        <w:rPr>
+          <w:rFonts w:cstheme="minorHAnsi"/>
+          <w:lang w:val="es-MX"/>
+        </w:rPr>
+        <w:t>Efectivo.</w:t>
+      </w:r>
+      <w:proofErr w:type="spellEnd"/>
+    </w:p>
+    <w:p>
+      <w:pPr>
+        <w:pStyle w:val="Prrafodelista"/>
+        <w:numPr>
+          <w:ilvl w:val="0"/>
+          <w:numId w:val="5"/>
+        </w:numPr>
+        <w:jc w:val="both"/>
+        <w:rPr>
+          <w:rFonts w:cstheme="minorHAnsi"/>
+          <w:lang w:val="es-MX"/>
+        </w:rPr>
+      </w:pPr>
+      <w:proofErr w:type="spellStart"/>
+      <w:r>
+        <w:rPr>
+          <w:rFonts w:cstheme="minorHAnsi"/>
+          <w:lang w:val="es-MX"/>
+        </w:rPr>
+        <w:t>TipoEquipos</w:t>
+      </w:r>
+      <w:proofErr w:type="spellEnd"/>
+      <w:r>
+        <w:rPr>
+          <w:rFonts w:cstheme="minorHAnsi"/>
+          <w:lang w:val="es-MX"/>
+        </w:rPr>
+        <w:t>: Hardware, Software, Accesorio.</w:t>
+      </w:r>
+    </w:p>
+    <w:p>
+      <w:pPr>
+        <w:jc w:val="both"/>
+        <w:rPr>
+          <w:rFonts w:cstheme="minorHAnsi"/>
+          <w:lang w:val="es-MX"/>
+        </w:rPr>
+      </w:pPr>
+      <w:bookmarkStart w:id="0" w:name="_GoBack"/>
+      <w:bookmarkEnd w:id="0"/>
     </w:p>
     <w:p>
       <w:pPr>
@@ -2842,6 +3345,119 @@
     </w:lvl>
   </w:abstractNum>
   <w:abstractNum w:abstractNumId="3" w15:restartNumberingAfterBreak="0">
+    <w:nsid w:val="4BA00A6A"/>
+    <w:multiLevelType w:val="hybridMultilevel"/>
+    <w:tmpl w:val="6C34658C"/>
+    <w:lvl w:ilvl="0" w:tplc="240A0001">
+      <w:start w:val="1"/>
+      <w:numFmt w:val="bullet"/>
+      <w:lvlText w:val=""/>
+      <w:lvlJc w:val="left"/>
+      <w:pPr>
+        <w:ind w:left="720" w:hanging="360"/>
+      </w:pPr>
+      <w:rPr>
+        <w:rFonts w:ascii="Symbol" w:hAnsi="Symbol" w:hint="default"/>
+      </w:rPr>
+    </w:lvl>
+    <w:lvl w:ilvl="1" w:tplc="240A0003" w:tentative="1">
+      <w:start w:val="1"/>
+      <w:numFmt w:val="bullet"/>
+      <w:lvlText w:val="o"/>
+      <w:lvlJc w:val="left"/>
+      <w:pPr>
+        <w:ind w:left="1440" w:hanging="360"/>
+      </w:pPr>
+      <w:rPr>
+        <w:rFonts w:ascii="Courier New" w:hAnsi="Courier New" w:cs="Courier New" w:hint="default"/>
+      </w:rPr>
+    </w:lvl>
+    <w:lvl w:ilvl="2" w:tplc="240A0005" w:tentative="1">
+      <w:start w:val="1"/>
+      <w:numFmt w:val="bullet"/>
+      <w:lvlText w:val=""/>
+      <w:lvlJc w:val="left"/>
+      <w:pPr>
+        <w:ind w:left="2160" w:hanging="360"/>
+      </w:pPr>
+      <w:rPr>
+        <w:rFonts w:ascii="Wingdings" w:hAnsi="Wingdings" w:hint="default"/>
+      </w:rPr>
+    </w:lvl>
+    <w:lvl w:ilvl="3" w:tplc="240A0001" w:tentative="1">
+      <w:start w:val="1"/>
+      <w:numFmt w:val="bullet"/>
+      <w:lvlText w:val=""/>
+      <w:lvlJc w:val="left"/>
+      <w:pPr>
+        <w:ind w:left="2880" w:hanging="360"/>
+      </w:pPr>
+      <w:rPr>
+        <w:rFonts w:ascii="Symbol" w:hAnsi="Symbol" w:hint="default"/>
+      </w:rPr>
+    </w:lvl>
+    <w:lvl w:ilvl="4" w:tplc="240A0003" w:tentative="1">
+      <w:start w:val="1"/>
+      <w:numFmt w:val="bullet"/>
+      <w:lvlText w:val="o"/>
+      <w:lvlJc w:val="left"/>
+      <w:pPr>
+        <w:ind w:left="3600" w:hanging="360"/>
+      </w:pPr>
+      <w:rPr>
+        <w:rFonts w:ascii="Courier New" w:hAnsi="Courier New" w:cs="Courier New" w:hint="default"/>
+      </w:rPr>
+    </w:lvl>
+    <w:lvl w:ilvl="5" w:tplc="240A0005" w:tentative="1">
+      <w:start w:val="1"/>
+      <w:numFmt w:val="bullet"/>
+      <w:lvlText w:val=""/>
+      <w:lvlJc w:val="left"/>
+      <w:pPr>
+        <w:ind w:left="4320" w:hanging="360"/>
+      </w:pPr>
+      <w:rPr>
+        <w:rFonts w:ascii="Wingdings" w:hAnsi="Wingdings" w:hint="default"/>
+      </w:rPr>
+    </w:lvl>
+    <w:lvl w:ilvl="6" w:tplc="240A0001" w:tentative="1">
+      <w:start w:val="1"/>
+      <w:numFmt w:val="bullet"/>
+      <w:lvlText w:val=""/>
+      <w:lvlJc w:val="left"/>
+      <w:pPr>
+        <w:ind w:left="5040" w:hanging="360"/>
+      </w:pPr>
+      <w:rPr>
+        <w:rFonts w:ascii="Symbol" w:hAnsi="Symbol" w:hint="default"/>
+      </w:rPr>
+    </w:lvl>
+    <w:lvl w:ilvl="7" w:tplc="240A0003" w:tentative="1">
+      <w:start w:val="1"/>
+      <w:numFmt w:val="bullet"/>
+      <w:lvlText w:val="o"/>
+      <w:lvlJc w:val="left"/>
+      <w:pPr>
+        <w:ind w:left="5760" w:hanging="360"/>
+      </w:pPr>
+      <w:rPr>
+        <w:rFonts w:ascii="Courier New" w:hAnsi="Courier New" w:cs="Courier New" w:hint="default"/>
+      </w:rPr>
+    </w:lvl>
+    <w:lvl w:ilvl="8" w:tplc="240A0005" w:tentative="1">
+      <w:start w:val="1"/>
+      <w:numFmt w:val="bullet"/>
+      <w:lvlText w:val=""/>
+      <w:lvlJc w:val="left"/>
+      <w:pPr>
+        <w:ind w:left="6480" w:hanging="360"/>
+      </w:pPr>
+      <w:rPr>
+        <w:rFonts w:ascii="Wingdings" w:hAnsi="Wingdings" w:hint="default"/>
+      </w:rPr>
+    </w:lvl>
+  </w:abstractNum>
+  <w:abstractNum w:abstractNumId="4" w15:restartNumberingAfterBreak="0">
     <w:nsid w:val="526E03F1"/>
     <w:multiLevelType w:val="hybridMultilevel"/>
     <w:tmpl w:val="9FD63D1A"/>
@@ -2954,7 +3570,7 @@
     </w:lvl>
   </w:abstractNum>
   <w:num w:numId="1">
-    <w:abstractNumId w:val="3"/>
+    <w:abstractNumId w:val="4"/>
   </w:num>
   <w:num w:numId="2">
     <w:abstractNumId w:val="2"/>
@@ -2964,6 +3580,9 @@
   </w:num>
   <w:num w:numId="4">
     <w:abstractNumId w:val="0"/>
+  </w:num>
+  <w:num w:numId="5">
+    <w:abstractNumId w:val="3"/>
   </w:num>
 </w:numbering>
 </file>
@@ -3383,6 +4002,29 @@
       <w:lang w:val="es-ES"/>
     </w:rPr>
   </w:style>
+  <w:style w:type="paragraph" w:styleId="Ttulo3">
+    <w:name w:val="heading 3"/>
+    <w:basedOn w:val="Normal"/>
+    <w:next w:val="Normal"/>
+    <w:link w:val="Ttulo3Car"/>
+    <w:uiPriority w:val="9"/>
+    <w:semiHidden/>
+    <w:unhideWhenUsed/>
+    <w:qFormat/>
+    <w:rsid w:val="003E73A9"/>
+    <w:pPr>
+      <w:keepNext/>
+      <w:keepLines/>
+      <w:spacing w:before="40" w:after="0"/>
+      <w:outlineLvl w:val="2"/>
+    </w:pPr>
+    <w:rPr>
+      <w:rFonts w:asciiTheme="majorHAnsi" w:eastAsiaTheme="majorEastAsia" w:hAnsiTheme="majorHAnsi" w:cstheme="majorBidi"/>
+      <w:color w:val="1F3763" w:themeColor="accent1" w:themeShade="7F"/>
+      <w:sz w:val="24"/>
+      <w:szCs w:val="24"/>
+    </w:rPr>
+  </w:style>
   <w:style w:type="character" w:default="1" w:styleId="Fuentedeprrafopredeter">
     <w:name w:val="Default Paragraph Font"/>
     <w:uiPriority w:val="1"/>
@@ -3508,6 +4150,20 @@
       <w:lang w:eastAsia="es-CO"/>
     </w:rPr>
   </w:style>
+  <w:style w:type="character" w:customStyle="1" w:styleId="Ttulo3Car">
+    <w:name w:val="Título 3 Car"/>
+    <w:basedOn w:val="Fuentedeprrafopredeter"/>
+    <w:link w:val="Ttulo3"/>
+    <w:uiPriority w:val="9"/>
+    <w:semiHidden/>
+    <w:rsid w:val="003E73A9"/>
+    <w:rPr>
+      <w:rFonts w:asciiTheme="majorHAnsi" w:eastAsiaTheme="majorEastAsia" w:hAnsiTheme="majorHAnsi" w:cstheme="majorBidi"/>
+      <w:color w:val="1F3763" w:themeColor="accent1" w:themeShade="7F"/>
+      <w:sz w:val="24"/>
+      <w:szCs w:val="24"/>
+    </w:rPr>
+  </w:style>
 </w:styles>
 </file>
 
@@ -3610,6 +4266,8 @@
   </w:compat>
   <w:rsids>
     <w:rsidRoot w:val="00E60A09"/>
+    <w:rsid w:val="0062405F"/>
+    <w:rsid w:val="00995EDB"/>
     <w:rsid w:val="00E31ADB"/>
     <w:rsid w:val="00E60A09"/>
   </w:rsids>

</xml_diff>